<commit_message>
Added moves for bishops and queens, as well as ironed some kinks
</commit_message>
<xml_diff>
--- a/Write Up/Daybook.docx
+++ b/Write Up/Daybook.docx
@@ -7,6 +7,41 @@
         <w:t>Daybook:</w:t>
       </w:r>
     </w:p>
+    <w:p/>
+    <w:p>
+      <w:r>
+        <w:t>Use prediction machine learning to guess whether an opponent is likely to play a move, given the eval of difference of the best moves and the previous move for all previous moves. Then use this history of eval pre move, post move and eval potential triplets to determine whether the current move in search would be likely. Can use non conformal predictors.</w:t>
+      </w:r>
+    </w:p>
+    <w:p/>
+    <w:p>
+      <w:r>
+        <w:t>This tests how likely an opponent is to play a given move based on their previous moves and opportunities missed</w:t>
+      </w:r>
+    </w:p>
+    <w:p/>
+    <w:p>
+      <w:r>
+        <w:t>Move 1 of opponent: (+0.0, -0.1, +0.1)</w:t>
+      </w:r>
+    </w:p>
+    <w:p>
+      <w:r>
+        <w:t>Move 2 of opponent: (+x, +y, + z)</w:t>
+      </w:r>
+    </w:p>
+    <w:p>
+      <w:r>
+        <w:t>Current move: (+x, current move in search of opponents, best move in search of opponents)</w:t>
+      </w:r>
+    </w:p>
+    <w:p>
+      <w:r>
+        <w:t>Current pre move eval should be the eval of the best move?</w:t>
+      </w:r>
+    </w:p>
+    <w:p/>
+    <w:p/>
     <w:p/>
     <w:p>
       <w:r>
@@ -67,6 +102,7 @@
     <w:p/>
     <w:p>
       <w:r>
+        <w:lastRenderedPageBreak/>
         <w:t>Some core concepts here are that:</w:t>
       </w:r>
     </w:p>
@@ -302,7 +338,6 @@
         <w:rPr>
           <w:color w:val="FF0000"/>
         </w:rPr>
-        <w:lastRenderedPageBreak/>
         <w:t>The following diagram displays some core concepts we hope to implement in the decision-making process for Gambit.</w:t>
       </w:r>
     </w:p>
@@ -389,6 +424,7 @@
         <w:rPr>
           <w:noProof/>
         </w:rPr>
+        <w:lastRenderedPageBreak/>
         <w:drawing>
           <wp:inline distT="0" distB="0" distL="0" distR="0" wp14:anchorId="039BA9C6" wp14:editId="727C9211">
             <wp:extent cx="3043555" cy="1132840"/>
@@ -499,7 +535,6 @@
         </w:rPr>
       </w:pPr>
       <w:r>
-        <w:lastRenderedPageBreak/>
         <w:t xml:space="preserve">With simple conditions within the evaluation function, we can easily toggle on and off the Gambit features, such that the player can choose whether to play versus the Gambit style </w:t>
       </w:r>
       <w:r>
@@ -638,7 +673,14 @@
         <w:rPr>
           <w:color w:val="FF0000"/>
         </w:rPr>
-        <w:t xml:space="preserve"> theorem would suggest that “if a player is in a winning position, then he can always force a win no matter what strategy the other player may employ [5].” Whilst this is the case when assuming perfect information, chess is an unsolved game and therefore perfect information is never available. Furthermore, humans are fallible and often can be deceived by complex tactics, bluffs and gambits. Therefore, we suggest that an engine should not make modest moves that are objectively the best, but should instead make more bold and ambitious moves when playing versus a human.</w:t>
+        <w:t xml:space="preserve"> theorem would suggest that “if a player is in a winning position, then he can always force a win no matter what strategy the other player may employ [5].” Whilst this is the case when assuming perfect information, chess is an unsolved game and therefore perfect information is never available. Furthermore, humans are fallible and often can be deceived by complex tactics, bluffs and gambits. Therefore, we suggest that an </w:t>
+      </w:r>
+      <w:r>
+        <w:rPr>
+          <w:color w:val="FF0000"/>
+        </w:rPr>
+        <w:lastRenderedPageBreak/>
+        <w:t>engine should not make modest moves that are objectively the best, but should instead make more bold and ambitious moves when playing versus a human.</w:t>
       </w:r>
     </w:p>
     <w:p/>
@@ -686,7 +728,6 @@
         <w:rPr>
           <w:color w:val="FF0000"/>
         </w:rPr>
-        <w:lastRenderedPageBreak/>
         <w:t>Risk factor: the level of risk an engine is willing to accept when seeking a better position than the alpha beta sequence. Calculated in a formula, which takes into account the likelihood of the opponent finding the “counter move”, the eval of this position compared to the alpha beta sequence, and more. Risk would be determined by the likelihood of the opponent finding the counter move (based on an ongoing opponent model built off their skill and takes into account position complexity and tactical complexity patterns), the evaluation of the position after this move. Reward would be determined by the evaluation of the ideal scenario compared to the alpha beta</w:t>
       </w:r>
     </w:p>
@@ -705,6 +746,7 @@
           <w:noProof/>
           <w:lang w:eastAsia="en-GB"/>
         </w:rPr>
+        <w:lastRenderedPageBreak/>
         <w:drawing>
           <wp:inline distT="0" distB="0" distL="0" distR="0" wp14:anchorId="52773F71" wp14:editId="43C9C152">
             <wp:extent cx="5731510" cy="2266315"/>
@@ -873,7 +915,6 @@
         <w:rPr>
           <w:u w:val="single"/>
         </w:rPr>
-        <w:lastRenderedPageBreak/>
         <w:t>Forums</w:t>
       </w:r>
     </w:p>
@@ -1085,6 +1126,7 @@
         </w:numPr>
       </w:pPr>
       <w:r>
+        <w:lastRenderedPageBreak/>
         <w:t xml:space="preserve">Move generation accuracy is verified using known numbers of legal moves from a given position. </w:t>
       </w:r>
     </w:p>

</xml_diff>